<commit_message>
Networking notes: http url and volley
</commit_message>
<xml_diff>
--- a/Notes/16 Android Networking.docx
+++ b/Notes/16 Android Networking.docx
@@ -627,7 +627,7 @@
               </wp:anchor>
             </w:drawing>
           </mc:Choice>
-          <mc:Fallback>
+          <mc:Fallback xmlns="">
             <w:pict>
               <v:group id="Group 18" o:spid="_x0000_s1026" style="position:absolute;margin-left:2.5pt;margin-top:18.3pt;width:454pt;height:83.5pt;z-index:251673600" coordsize="57658,10604" o:gfxdata="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">
                 <v:group id="Group 16" o:spid="_x0000_s1027" style="position:absolute;width:57658;height:10604" coordsize="57658,10604" o:gfxdata="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">
@@ -1087,13 +1087,7 @@
         <w:pStyle w:val="NormalWeb"/>
       </w:pPr>
       <w:r>
-        <w:t xml:space="preserve">Read data from URL using </w:t>
-      </w:r>
-      <w:r>
-        <w:t>HTTP</w:t>
-      </w:r>
-      <w:r>
-        <w:t xml:space="preserve"> URL Connect with </w:t>
+        <w:t xml:space="preserve">Read data from URL using HTTP URL Connect with </w:t>
       </w:r>
       <w:proofErr w:type="spellStart"/>
       <w:r>
@@ -1106,19 +1100,7 @@
         <w:pStyle w:val="NormalWeb"/>
       </w:pPr>
       <w:r>
-        <w:t xml:space="preserve">We will </w:t>
-      </w:r>
-      <w:r>
-        <w:t>be reading</w:t>
-      </w:r>
-      <w:r>
-        <w:t xml:space="preserve"> the posts data from </w:t>
-      </w:r>
-      <w:r>
-        <w:t xml:space="preserve">the </w:t>
-      </w:r>
-      <w:r>
-        <w:t>open API</w:t>
+        <w:t>We will be reading the posts data from the open API</w:t>
       </w:r>
     </w:p>
     <w:p>
@@ -1169,7 +1151,13 @@
       </w:r>
       <w:proofErr w:type="spellEnd"/>
       <w:r>
-        <w:t xml:space="preserve"> library for converting JSON string to an equivalent Java/</w:t>
+        <w:t xml:space="preserve"> library for converting JSON </w:t>
+      </w:r>
+      <w:r>
+        <w:t>strings</w:t>
+      </w:r>
+      <w:r>
+        <w:t xml:space="preserve"> to an equivalent Java/</w:t>
       </w:r>
       <w:proofErr w:type="spellStart"/>
       <w:r>
@@ -1226,7 +1214,7 @@
           <v:shape id="_x0000_i1025" type="#_x0000_t75" style="width:451.5pt;height:56.5pt" o:ole="">
             <v:imagedata r:id="rId6" o:title=""/>
           </v:shape>
-          <o:OLEObject Type="Embed" ProgID="Word.OpenDocumentText.12" ShapeID="_x0000_i1025" DrawAspect="Content" ObjectID="_1730619383" r:id="rId7"/>
+          <o:OLEObject Type="Embed" ProgID="Word.OpenDocumentText.12" ShapeID="_x0000_i1025" DrawAspect="Content" ObjectID="_1730829623" r:id="rId7"/>
         </w:object>
       </w:r>
     </w:p>
@@ -1235,13 +1223,7 @@
         <w:pStyle w:val="NormalWeb"/>
       </w:pPr>
       <w:r>
-        <w:t>Add Inte</w:t>
-      </w:r>
-      <w:r>
-        <w:t>r</w:t>
-      </w:r>
-      <w:r>
-        <w:t>net Request in Manifest file</w:t>
+        <w:t>Add Internet Request in Manifest file</w:t>
       </w:r>
     </w:p>
     <w:bookmarkStart w:id="1" w:name="_MON_1730619066"/>
@@ -1255,7 +1237,7 @@
           <v:shape id="_x0000_i1026" type="#_x0000_t75" style="width:451.5pt;height:22.5pt" o:ole="">
             <v:imagedata r:id="rId8" o:title=""/>
           </v:shape>
-          <o:OLEObject Type="Embed" ProgID="Word.OpenDocumentText.12" ShapeID="_x0000_i1026" DrawAspect="Content" ObjectID="_1730619384" r:id="rId9"/>
+          <o:OLEObject Type="Embed" ProgID="Word.OpenDocumentText.12" ShapeID="_x0000_i1026" DrawAspect="Content" ObjectID="_1730829624" r:id="rId9"/>
         </w:object>
       </w:r>
     </w:p>
@@ -1289,47 +1271,136 @@
       </w:pPr>
       <w:r>
         <w:object w:dxaOrig="9026" w:dyaOrig="3169">
-          <v:shape id="_x0000_i1027" type="#_x0000_t75" style="width:451.5pt;height:158.5pt" o:ole="">
+          <v:shape id="_x0000_i1030" type="#_x0000_t75" style="width:363.5pt;height:127.5pt" o:ole="">
             <v:imagedata r:id="rId10" o:title=""/>
           </v:shape>
-          <o:OLEObject Type="Embed" ProgID="Word.OpenDocumentText.12" ShapeID="_x0000_i1027" DrawAspect="Content" ObjectID="_1730619385" r:id="rId11"/>
+          <o:OLEObject Type="Embed" ProgID="Word.OpenDocumentText.12" ShapeID="_x0000_i1030" DrawAspect="Content" ObjectID="_1730829625" r:id="rId11"/>
         </w:object>
       </w:r>
     </w:p>
-    <w:bookmarkStart w:id="3" w:name="_MON_1730619250"/>
-    <w:bookmarkEnd w:id="3"/>
     <w:p>
       <w:pPr>
         <w:pStyle w:val="NormalWeb"/>
       </w:pPr>
       <w:r>
-        <w:object w:dxaOrig="9026" w:dyaOrig="3395">
-          <v:shape id="_x0000_i1028" type="#_x0000_t75" style="width:451.5pt;height:170pt" o:ole="">
+        <w:t xml:space="preserve">Method to get </w:t>
+      </w:r>
+      <w:proofErr w:type="spellStart"/>
+      <w:r>
+        <w:t>json</w:t>
+      </w:r>
+      <w:proofErr w:type="spellEnd"/>
+      <w:r>
+        <w:t xml:space="preserve"> data from source</w:t>
+      </w:r>
+      <w:r>
+        <w:t xml:space="preserve"> </w:t>
+      </w:r>
+      <w:proofErr w:type="spellStart"/>
+      <w:proofErr w:type="gramStart"/>
+      <w:r>
+        <w:t>url</w:t>
+      </w:r>
+      <w:proofErr w:type="spellEnd"/>
+      <w:proofErr w:type="gramEnd"/>
+    </w:p>
+    <w:bookmarkStart w:id="3" w:name="_GoBack"/>
+    <w:bookmarkStart w:id="4" w:name="_MON_1730619250"/>
+    <w:bookmarkEnd w:id="4"/>
+    <w:p>
+      <w:pPr>
+        <w:pStyle w:val="NormalWeb"/>
+      </w:pPr>
+      <w:r>
+        <w:object w:dxaOrig="9026" w:dyaOrig="4751">
+          <v:shape id="_x0000_i1031" type="#_x0000_t75" style="width:356.5pt;height:188pt" o:ole="">
             <v:imagedata r:id="rId12" o:title=""/>
           </v:shape>
-          <o:OLEObject Type="Embed" ProgID="Word.OpenDocumentText.12" ShapeID="_x0000_i1028" DrawAspect="Content" ObjectID="_1730619386" r:id="rId13"/>
+          <o:OLEObject Type="Embed" ProgID="Word.OpenDocumentText.12" ShapeID="_x0000_i1031" DrawAspect="Content" ObjectID="_1730829626" r:id="rId13"/>
         </w:object>
       </w:r>
-    </w:p>
-    <w:bookmarkStart w:id="4" w:name="_MON_1730619278"/>
-    <w:bookmarkEnd w:id="4"/>
+      <w:bookmarkEnd w:id="3"/>
+    </w:p>
     <w:p>
       <w:pPr>
         <w:pStyle w:val="NormalWeb"/>
       </w:pPr>
       <w:r>
-        <w:object w:dxaOrig="9026" w:dyaOrig="10192">
-          <v:shape id="_x0000_i1029" type="#_x0000_t75" style="width:231.5pt;height:261.5pt" o:ole="">
+        <w:t xml:space="preserve">Method to convert </w:t>
+      </w:r>
+      <w:proofErr w:type="spellStart"/>
+      <w:r>
+        <w:t>json</w:t>
+      </w:r>
+      <w:proofErr w:type="spellEnd"/>
+      <w:r>
+        <w:t xml:space="preserve"> string data into list object</w:t>
+      </w:r>
+    </w:p>
+    <w:bookmarkStart w:id="5" w:name="_MON_1730829117"/>
+    <w:bookmarkEnd w:id="5"/>
+    <w:p>
+      <w:pPr>
+        <w:pStyle w:val="NormalWeb"/>
+      </w:pPr>
+      <w:r>
+        <w:object w:dxaOrig="9026" w:dyaOrig="1583">
+          <v:shape id="_x0000_i1032" type="#_x0000_t75" style="width:441.5pt;height:77pt" o:ole="">
             <v:imagedata r:id="rId14" o:title=""/>
           </v:shape>
-          <o:OLEObject Type="Embed" ProgID="Word.OpenDocumentText.12" ShapeID="_x0000_i1029" DrawAspect="Content" ObjectID="_1730619387" r:id="rId15"/>
+          <o:OLEObject Type="Embed" ProgID="Word.OpenDocumentText.12" ShapeID="_x0000_i1032" DrawAspect="Content" ObjectID="_1730829627" r:id="rId15"/>
         </w:object>
       </w:r>
     </w:p>
     <w:p>
       <w:pPr>
+        <w:rPr>
+          <w:rFonts w:ascii="Times New Roman" w:eastAsia="Times New Roman" w:hAnsi="Times New Roman" w:cs="Times New Roman"/>
+          <w:sz w:val="24"/>
+          <w:szCs w:val="24"/>
+          <w:lang w:eastAsia="en-GB"/>
+        </w:rPr>
+      </w:pPr>
+      <w:r>
+        <w:br w:type="page"/>
+      </w:r>
+    </w:p>
+    <w:p>
+      <w:pPr>
         <w:pStyle w:val="NormalWeb"/>
       </w:pPr>
+      <w:r>
+        <w:lastRenderedPageBreak/>
+        <w:t>Testing of above methods with data class Post</w:t>
+      </w:r>
+    </w:p>
+    <w:bookmarkStart w:id="6" w:name="_MON_1730829293"/>
+    <w:bookmarkEnd w:id="6"/>
+    <w:p>
+      <w:pPr>
+        <w:pStyle w:val="NormalWeb"/>
+      </w:pPr>
+      <w:r>
+        <w:object w:dxaOrig="9026" w:dyaOrig="6790">
+          <v:shape id="_x0000_i1033" type="#_x0000_t75" style="width:326.5pt;height:245.5pt" o:ole="">
+            <v:imagedata r:id="rId16" o:title=""/>
+          </v:shape>
+          <o:OLEObject Type="Embed" ProgID="Word.OpenDocumentText.12" ShapeID="_x0000_i1033" DrawAspect="Content" ObjectID="_1730829628" r:id="rId17"/>
+        </w:object>
+      </w:r>
+    </w:p>
+    <w:p>
+      <w:pPr>
+        <w:rPr>
+          <w:rFonts w:ascii="Times New Roman" w:eastAsia="Times New Roman" w:hAnsi="Times New Roman" w:cs="Times New Roman"/>
+          <w:sz w:val="24"/>
+          <w:szCs w:val="24"/>
+          <w:lang w:eastAsia="en-GB"/>
+        </w:rPr>
+      </w:pPr>
+      <w:r>
+        <w:br w:type="page"/>
+      </w:r>
     </w:p>
     <w:p>
       <w:pPr>
@@ -1340,31 +1411,144 @@
         <w:t>UI code</w:t>
       </w:r>
     </w:p>
-    <w:bookmarkStart w:id="5" w:name="_MON_1730619343"/>
-    <w:bookmarkEnd w:id="5"/>
+    <w:bookmarkStart w:id="7" w:name="_MON_1730619343"/>
+    <w:bookmarkEnd w:id="7"/>
     <w:p>
       <w:pPr>
         <w:pStyle w:val="NormalWeb"/>
       </w:pPr>
       <w:r>
         <w:object w:dxaOrig="9026" w:dyaOrig="5208">
-          <v:shape id="_x0000_i1030" type="#_x0000_t75" style="width:451.5pt;height:260.5pt" o:ole="">
-            <v:imagedata r:id="rId16" o:title=""/>
+          <v:shape id="_x0000_i1027" type="#_x0000_t75" style="width:304pt;height:175.5pt" o:ole="">
+            <v:imagedata r:id="rId18" o:title=""/>
           </v:shape>
-          <o:OLEObject Type="Embed" ProgID="Word.OpenDocumentText.12" ShapeID="_x0000_i1030" DrawAspect="Content" ObjectID="_1730619388" r:id="rId17"/>
+          <o:OLEObject Type="Embed" ProgID="Word.OpenDocumentText.12" ShapeID="_x0000_i1027" DrawAspect="Content" ObjectID="_1730829629" r:id="rId19"/>
         </w:object>
       </w:r>
-      <w:bookmarkStart w:id="6" w:name="_GoBack"/>
-      <w:bookmarkEnd w:id="6"/>
-    </w:p>
-    <w:p>
-      <w:pPr>
-        <w:pStyle w:val="NormalWeb"/>
-      </w:pPr>
-    </w:p>
-    <w:p>
-      <w:pPr>
-        <w:rPr>
+    </w:p>
+    <w:p>
+      <w:pPr>
+        <w:rPr>
+          <w:rFonts w:ascii="Times New Roman" w:eastAsia="Times New Roman" w:hAnsi="Times New Roman" w:cs="Times New Roman"/>
+          <w:sz w:val="24"/>
+          <w:szCs w:val="24"/>
+          <w:lang w:eastAsia="en-GB"/>
+        </w:rPr>
+      </w:pPr>
+      <w:r>
+        <w:br w:type="page"/>
+      </w:r>
+    </w:p>
+    <w:p>
+      <w:pPr>
+        <w:pStyle w:val="Heading1"/>
+      </w:pPr>
+      <w:r>
+        <w:lastRenderedPageBreak/>
+        <w:t>Volley</w:t>
+      </w:r>
+    </w:p>
+    <w:p>
+      <w:pPr>
+        <w:rPr>
+          <w:lang w:val="en-US"/>
+        </w:rPr>
+      </w:pPr>
+    </w:p>
+    <w:p>
+      <w:pPr>
+        <w:rPr>
+          <w:sz w:val="24"/>
+          <w:lang w:val="en-US"/>
+        </w:rPr>
+      </w:pPr>
+      <w:r>
+        <w:rPr>
+          <w:sz w:val="24"/>
+          <w:lang w:val="en-US"/>
+        </w:rPr>
+        <w:t>Add the following dependency in the file “</w:t>
+      </w:r>
+      <w:proofErr w:type="spellStart"/>
+      <w:r>
+        <w:rPr>
+          <w:sz w:val="24"/>
+          <w:lang w:val="en-US"/>
+        </w:rPr>
+        <w:t>build.gradle</w:t>
+      </w:r>
+      <w:proofErr w:type="spellEnd"/>
+      <w:r>
+        <w:rPr>
+          <w:sz w:val="24"/>
+          <w:lang w:val="en-US"/>
+        </w:rPr>
+        <w:t>”</w:t>
+      </w:r>
+    </w:p>
+    <w:bookmarkStart w:id="8" w:name="_MON_1730827887"/>
+    <w:bookmarkEnd w:id="8"/>
+    <w:p>
+      <w:pPr>
+        <w:rPr>
+          <w:sz w:val="24"/>
+          <w:lang w:val="en-US"/>
+        </w:rPr>
+      </w:pPr>
+      <w:r>
+        <w:rPr>
+          <w:sz w:val="24"/>
+          <w:lang w:val="en-US"/>
+        </w:rPr>
+        <w:object w:dxaOrig="9026" w:dyaOrig="1356">
+          <v:shape id="_x0000_i1028" type="#_x0000_t75" style="width:451.5pt;height:68pt" o:ole="">
+            <v:imagedata r:id="rId20" o:title=""/>
+          </v:shape>
+          <o:OLEObject Type="Embed" ProgID="Word.OpenDocumentText.12" ShapeID="_x0000_i1028" DrawAspect="Content" ObjectID="_1730829630" r:id="rId21"/>
+        </w:object>
+      </w:r>
+    </w:p>
+    <w:p>
+      <w:pPr>
+        <w:rPr>
+          <w:sz w:val="24"/>
+          <w:lang w:val="en-US"/>
+        </w:rPr>
+      </w:pPr>
+      <w:r>
+        <w:rPr>
+          <w:sz w:val="24"/>
+          <w:lang w:val="en-US"/>
+        </w:rPr>
+        <w:t>Use following code to get the data from source link</w:t>
+      </w:r>
+    </w:p>
+    <w:bookmarkStart w:id="9" w:name="_MON_1730828056"/>
+    <w:bookmarkEnd w:id="9"/>
+    <w:p>
+      <w:pPr>
+        <w:rPr>
+          <w:sz w:val="24"/>
+          <w:lang w:val="en-US"/>
+        </w:rPr>
+      </w:pPr>
+      <w:r>
+        <w:rPr>
+          <w:sz w:val="24"/>
+          <w:lang w:val="en-US"/>
+        </w:rPr>
+        <w:object w:dxaOrig="9026" w:dyaOrig="2942">
+          <v:shape id="_x0000_i1029" type="#_x0000_t75" style="width:451.5pt;height:147pt" o:ole="">
+            <v:imagedata r:id="rId22" o:title=""/>
+          </v:shape>
+          <o:OLEObject Type="Embed" ProgID="Word.OpenDocumentText.12" ShapeID="_x0000_i1029" DrawAspect="Content" ObjectID="_1730829631" r:id="rId23"/>
+        </w:object>
+      </w:r>
+    </w:p>
+    <w:p>
+      <w:pPr>
+        <w:rPr>
+          <w:sz w:val="24"/>
           <w:lang w:val="en-US"/>
         </w:rPr>
       </w:pPr>

</xml_diff>

<commit_message>
Worked on the download image code
</commit_message>
<xml_diff>
--- a/Notes/16 Android Networking.docx
+++ b/Notes/16 Android Networking.docx
@@ -1214,7 +1214,7 @@
           <v:shape id="_x0000_i1025" type="#_x0000_t75" style="width:451.5pt;height:56.5pt" o:ole="">
             <v:imagedata r:id="rId6" o:title=""/>
           </v:shape>
-          <o:OLEObject Type="Embed" ProgID="Word.OpenDocumentText.12" ShapeID="_x0000_i1025" DrawAspect="Content" ObjectID="_1730829623" r:id="rId7"/>
+          <o:OLEObject Type="Embed" ProgID="Word.OpenDocumentText.12" ShapeID="_x0000_i1025" DrawAspect="Content" ObjectID="_1730837912" r:id="rId7"/>
         </w:object>
       </w:r>
     </w:p>
@@ -1237,7 +1237,7 @@
           <v:shape id="_x0000_i1026" type="#_x0000_t75" style="width:451.5pt;height:22.5pt" o:ole="">
             <v:imagedata r:id="rId8" o:title=""/>
           </v:shape>
-          <o:OLEObject Type="Embed" ProgID="Word.OpenDocumentText.12" ShapeID="_x0000_i1026" DrawAspect="Content" ObjectID="_1730829624" r:id="rId9"/>
+          <o:OLEObject Type="Embed" ProgID="Word.OpenDocumentText.12" ShapeID="_x0000_i1026" DrawAspect="Content" ObjectID="_1730837913" r:id="rId9"/>
         </w:object>
       </w:r>
     </w:p>
@@ -1271,10 +1271,10 @@
       </w:pPr>
       <w:r>
         <w:object w:dxaOrig="9026" w:dyaOrig="3169">
-          <v:shape id="_x0000_i1030" type="#_x0000_t75" style="width:363.5pt;height:127.5pt" o:ole="">
+          <v:shape id="_x0000_i1027" type="#_x0000_t75" style="width:363.5pt;height:127.5pt" o:ole="">
             <v:imagedata r:id="rId10" o:title=""/>
           </v:shape>
-          <o:OLEObject Type="Embed" ProgID="Word.OpenDocumentText.12" ShapeID="_x0000_i1030" DrawAspect="Content" ObjectID="_1730829625" r:id="rId11"/>
+          <o:OLEObject Type="Embed" ProgID="Word.OpenDocumentText.12" ShapeID="_x0000_i1027" DrawAspect="Content" ObjectID="_1730837914" r:id="rId11"/>
         </w:object>
       </w:r>
     </w:p>
@@ -1304,22 +1304,20 @@
       <w:proofErr w:type="spellEnd"/>
       <w:proofErr w:type="gramEnd"/>
     </w:p>
-    <w:bookmarkStart w:id="3" w:name="_GoBack"/>
-    <w:bookmarkStart w:id="4" w:name="_MON_1730619250"/>
-    <w:bookmarkEnd w:id="4"/>
+    <w:bookmarkStart w:id="3" w:name="_MON_1730619250"/>
+    <w:bookmarkEnd w:id="3"/>
     <w:p>
       <w:pPr>
         <w:pStyle w:val="NormalWeb"/>
       </w:pPr>
       <w:r>
         <w:object w:dxaOrig="9026" w:dyaOrig="4751">
-          <v:shape id="_x0000_i1031" type="#_x0000_t75" style="width:356.5pt;height:188pt" o:ole="">
+          <v:shape id="_x0000_i1028" type="#_x0000_t75" style="width:356.5pt;height:188pt" o:ole="">
             <v:imagedata r:id="rId12" o:title=""/>
           </v:shape>
-          <o:OLEObject Type="Embed" ProgID="Word.OpenDocumentText.12" ShapeID="_x0000_i1031" DrawAspect="Content" ObjectID="_1730829626" r:id="rId13"/>
+          <o:OLEObject Type="Embed" ProgID="Word.OpenDocumentText.12" ShapeID="_x0000_i1028" DrawAspect="Content" ObjectID="_1730837915" r:id="rId13"/>
         </w:object>
       </w:r>
-      <w:bookmarkEnd w:id="3"/>
     </w:p>
     <w:p>
       <w:pPr>
@@ -1337,18 +1335,18 @@
         <w:t xml:space="preserve"> string data into list object</w:t>
       </w:r>
     </w:p>
-    <w:bookmarkStart w:id="5" w:name="_MON_1730829117"/>
-    <w:bookmarkEnd w:id="5"/>
+    <w:bookmarkStart w:id="4" w:name="_MON_1730829117"/>
+    <w:bookmarkEnd w:id="4"/>
     <w:p>
       <w:pPr>
         <w:pStyle w:val="NormalWeb"/>
       </w:pPr>
       <w:r>
         <w:object w:dxaOrig="9026" w:dyaOrig="1583">
-          <v:shape id="_x0000_i1032" type="#_x0000_t75" style="width:441.5pt;height:77pt" o:ole="">
+          <v:shape id="_x0000_i1029" type="#_x0000_t75" style="width:441.5pt;height:77pt" o:ole="">
             <v:imagedata r:id="rId14" o:title=""/>
           </v:shape>
-          <o:OLEObject Type="Embed" ProgID="Word.OpenDocumentText.12" ShapeID="_x0000_i1032" DrawAspect="Content" ObjectID="_1730829627" r:id="rId15"/>
+          <o:OLEObject Type="Embed" ProgID="Word.OpenDocumentText.12" ShapeID="_x0000_i1029" DrawAspect="Content" ObjectID="_1730837916" r:id="rId15"/>
         </w:object>
       </w:r>
     </w:p>
@@ -1374,18 +1372,18 @@
         <w:t>Testing of above methods with data class Post</w:t>
       </w:r>
     </w:p>
-    <w:bookmarkStart w:id="6" w:name="_MON_1730829293"/>
-    <w:bookmarkEnd w:id="6"/>
+    <w:bookmarkStart w:id="5" w:name="_MON_1730829293"/>
+    <w:bookmarkEnd w:id="5"/>
     <w:p>
       <w:pPr>
         <w:pStyle w:val="NormalWeb"/>
       </w:pPr>
       <w:r>
         <w:object w:dxaOrig="9026" w:dyaOrig="6790">
-          <v:shape id="_x0000_i1033" type="#_x0000_t75" style="width:326.5pt;height:245.5pt" o:ole="">
+          <v:shape id="_x0000_i1030" type="#_x0000_t75" style="width:326.5pt;height:245.5pt" o:ole="">
             <v:imagedata r:id="rId16" o:title=""/>
           </v:shape>
-          <o:OLEObject Type="Embed" ProgID="Word.OpenDocumentText.12" ShapeID="_x0000_i1033" DrawAspect="Content" ObjectID="_1730829628" r:id="rId17"/>
+          <o:OLEObject Type="Embed" ProgID="Word.OpenDocumentText.12" ShapeID="_x0000_i1030" DrawAspect="Content" ObjectID="_1730837917" r:id="rId17"/>
         </w:object>
       </w:r>
     </w:p>
@@ -1411,20 +1409,61 @@
         <w:t>UI code</w:t>
       </w:r>
     </w:p>
-    <w:bookmarkStart w:id="7" w:name="_MON_1730619343"/>
-    <w:bookmarkEnd w:id="7"/>
+    <w:bookmarkStart w:id="6" w:name="_MON_1730619343"/>
+    <w:bookmarkEnd w:id="6"/>
     <w:p>
       <w:pPr>
         <w:pStyle w:val="NormalWeb"/>
       </w:pPr>
       <w:r>
         <w:object w:dxaOrig="9026" w:dyaOrig="5208">
-          <v:shape id="_x0000_i1027" type="#_x0000_t75" style="width:304pt;height:175.5pt" o:ole="">
+          <v:shape id="_x0000_i1031" type="#_x0000_t75" style="width:304pt;height:175.5pt" o:ole="">
             <v:imagedata r:id="rId18" o:title=""/>
           </v:shape>
-          <o:OLEObject Type="Embed" ProgID="Word.OpenDocumentText.12" ShapeID="_x0000_i1027" DrawAspect="Content" ObjectID="_1730829629" r:id="rId19"/>
+          <o:OLEObject Type="Embed" ProgID="Word.OpenDocumentText.12" ShapeID="_x0000_i1031" DrawAspect="Content" ObjectID="_1730837918" r:id="rId19"/>
         </w:object>
       </w:r>
+    </w:p>
+    <w:p>
+      <w:pPr>
+        <w:pStyle w:val="Heading2"/>
+      </w:pPr>
+      <w:r>
+        <w:t>Download image using Http URL</w:t>
+      </w:r>
+      <w:r>
+        <w:t xml:space="preserve"> Connection</w:t>
+      </w:r>
+    </w:p>
+    <w:p>
+      <w:pPr>
+        <w:rPr>
+          <w:sz w:val="24"/>
+        </w:rPr>
+      </w:pPr>
+      <w:r>
+        <w:rPr>
+          <w:sz w:val="24"/>
+        </w:rPr>
+        <w:t>Must execute this code in another thread</w:t>
+      </w:r>
+    </w:p>
+    <w:bookmarkStart w:id="7" w:name="_MON_1730836628"/>
+    <w:bookmarkEnd w:id="7"/>
+    <w:p>
+      <w:pPr>
+        <w:pStyle w:val="NormalWeb"/>
+      </w:pPr>
+      <w:r>
+        <w:object w:dxaOrig="9026" w:dyaOrig="4751">
+          <v:shape id="_x0000_i1034" type="#_x0000_t75" style="width:451.5pt;height:237.5pt" o:ole="">
+            <v:imagedata r:id="rId20" o:title=""/>
+          </v:shape>
+          <o:OLEObject Type="Embed" ProgID="Word.OpenDocumentText.12" ShapeID="_x0000_i1034" DrawAspect="Content" ObjectID="_1730837919" r:id="rId21"/>
+        </w:object>
+      </w:r>
+      <w:bookmarkStart w:id="8" w:name="_GoBack"/>
+      <w:bookmarkEnd w:id="8"/>
     </w:p>
     <w:p>
       <w:pPr>
@@ -1486,8 +1525,8 @@
         <w:t>”</w:t>
       </w:r>
     </w:p>
-    <w:bookmarkStart w:id="8" w:name="_MON_1730827887"/>
-    <w:bookmarkEnd w:id="8"/>
+    <w:bookmarkStart w:id="9" w:name="_MON_1730827887"/>
+    <w:bookmarkEnd w:id="9"/>
     <w:p>
       <w:pPr>
         <w:rPr>
@@ -1501,47 +1540,47 @@
           <w:lang w:val="en-US"/>
         </w:rPr>
         <w:object w:dxaOrig="9026" w:dyaOrig="1356">
-          <v:shape id="_x0000_i1028" type="#_x0000_t75" style="width:451.5pt;height:68pt" o:ole="">
-            <v:imagedata r:id="rId20" o:title=""/>
-          </v:shape>
-          <o:OLEObject Type="Embed" ProgID="Word.OpenDocumentText.12" ShapeID="_x0000_i1028" DrawAspect="Content" ObjectID="_1730829630" r:id="rId21"/>
-        </w:object>
-      </w:r>
-    </w:p>
-    <w:p>
-      <w:pPr>
-        <w:rPr>
-          <w:sz w:val="24"/>
-          <w:lang w:val="en-US"/>
-        </w:rPr>
-      </w:pPr>
-      <w:r>
-        <w:rPr>
-          <w:sz w:val="24"/>
-          <w:lang w:val="en-US"/>
-        </w:rPr>
-        <w:t>Use following code to get the data from source link</w:t>
-      </w:r>
-    </w:p>
-    <w:bookmarkStart w:id="9" w:name="_MON_1730828056"/>
-    <w:bookmarkEnd w:id="9"/>
-    <w:p>
-      <w:pPr>
-        <w:rPr>
-          <w:sz w:val="24"/>
-          <w:lang w:val="en-US"/>
-        </w:rPr>
-      </w:pPr>
-      <w:r>
-        <w:rPr>
-          <w:sz w:val="24"/>
-          <w:lang w:val="en-US"/>
-        </w:rPr>
-        <w:object w:dxaOrig="9026" w:dyaOrig="2942">
-          <v:shape id="_x0000_i1029" type="#_x0000_t75" style="width:451.5pt;height:147pt" o:ole="">
+          <v:shape id="_x0000_i1032" type="#_x0000_t75" style="width:451.5pt;height:68pt" o:ole="">
             <v:imagedata r:id="rId22" o:title=""/>
           </v:shape>
-          <o:OLEObject Type="Embed" ProgID="Word.OpenDocumentText.12" ShapeID="_x0000_i1029" DrawAspect="Content" ObjectID="_1730829631" r:id="rId23"/>
+          <o:OLEObject Type="Embed" ProgID="Word.OpenDocumentText.12" ShapeID="_x0000_i1032" DrawAspect="Content" ObjectID="_1730837920" r:id="rId23"/>
+        </w:object>
+      </w:r>
+    </w:p>
+    <w:p>
+      <w:pPr>
+        <w:rPr>
+          <w:sz w:val="24"/>
+          <w:lang w:val="en-US"/>
+        </w:rPr>
+      </w:pPr>
+      <w:r>
+        <w:rPr>
+          <w:sz w:val="24"/>
+          <w:lang w:val="en-US"/>
+        </w:rPr>
+        <w:t>Use following code to get the data from source link</w:t>
+      </w:r>
+    </w:p>
+    <w:bookmarkStart w:id="10" w:name="_MON_1730828056"/>
+    <w:bookmarkEnd w:id="10"/>
+    <w:p>
+      <w:pPr>
+        <w:rPr>
+          <w:sz w:val="24"/>
+          <w:lang w:val="en-US"/>
+        </w:rPr>
+      </w:pPr>
+      <w:r>
+        <w:rPr>
+          <w:sz w:val="24"/>
+          <w:lang w:val="en-US"/>
+        </w:rPr>
+        <w:object w:dxaOrig="9026" w:dyaOrig="2942">
+          <v:shape id="_x0000_i1033" type="#_x0000_t75" style="width:451.5pt;height:147pt" o:ole="">
+            <v:imagedata r:id="rId24" o:title=""/>
+          </v:shape>
+          <o:OLEObject Type="Embed" ProgID="Word.OpenDocumentText.12" ShapeID="_x0000_i1033" DrawAspect="Content" ObjectID="_1730837921" r:id="rId25"/>
         </w:object>
       </w:r>
     </w:p>
@@ -2072,6 +2111,28 @@
       <w:szCs w:val="32"/>
     </w:rPr>
   </w:style>
+  <w:style w:type="paragraph" w:styleId="Heading2">
+    <w:name w:val="heading 2"/>
+    <w:basedOn w:val="Normal"/>
+    <w:next w:val="Normal"/>
+    <w:link w:val="Heading2Char"/>
+    <w:uiPriority w:val="9"/>
+    <w:unhideWhenUsed/>
+    <w:qFormat/>
+    <w:rsid w:val="00BE39DC"/>
+    <w:pPr>
+      <w:keepNext/>
+      <w:keepLines/>
+      <w:spacing w:before="40" w:after="0"/>
+      <w:outlineLvl w:val="1"/>
+    </w:pPr>
+    <w:rPr>
+      <w:rFonts w:asciiTheme="majorHAnsi" w:eastAsiaTheme="majorEastAsia" w:hAnsiTheme="majorHAnsi" w:cstheme="majorBidi"/>
+      <w:color w:val="2E74B5" w:themeColor="accent1" w:themeShade="BF"/>
+      <w:sz w:val="26"/>
+      <w:szCs w:val="26"/>
+    </w:rPr>
+  </w:style>
   <w:style w:type="character" w:default="1" w:styleId="DefaultParagraphFont">
     <w:name w:val="Default Paragraph Font"/>
     <w:uiPriority w:val="1"/>
@@ -2183,6 +2244,19 @@
     <w:rPr>
       <w:color w:val="0000FF"/>
       <w:u w:val="single"/>
+    </w:rPr>
+  </w:style>
+  <w:style w:type="character" w:customStyle="1" w:styleId="Heading2Char">
+    <w:name w:val="Heading 2 Char"/>
+    <w:basedOn w:val="DefaultParagraphFont"/>
+    <w:link w:val="Heading2"/>
+    <w:uiPriority w:val="9"/>
+    <w:rsid w:val="00BE39DC"/>
+    <w:rPr>
+      <w:rFonts w:asciiTheme="majorHAnsi" w:eastAsiaTheme="majorEastAsia" w:hAnsiTheme="majorHAnsi" w:cstheme="majorBidi"/>
+      <w:color w:val="2E74B5" w:themeColor="accent1" w:themeShade="BF"/>
+      <w:sz w:val="26"/>
+      <w:szCs w:val="26"/>
     </w:rPr>
   </w:style>
 </w:styles>

</xml_diff>